<commit_message>
fix links and update addresses
</commit_message>
<xml_diff>
--- a/files/anticorrosive-coatings.docx
+++ b/files/anticorrosive-coatings.docx
@@ -1,6 +1,6 @@
 
 <file path=word/document.xml><?xml version="1.0" encoding="utf-8"?>
-<w:document xmlns:wpc="http://schemas.microsoft.com/office/word/2010/wordprocessingCanvas" xmlns:cx="http://schemas.microsoft.com/office/drawing/2014/chartex" xmlns:cx1="http://schemas.microsoft.com/office/drawing/2015/9/8/chartex" xmlns:cx2="http://schemas.microsoft.com/office/drawing/2015/10/21/chartex" xmlns:cx3="http://schemas.microsoft.com/office/drawing/2016/5/9/chartex" xmlns:cx4="http://schemas.microsoft.com/office/drawing/2016/5/10/chartex" xmlns:cx5="http://schemas.microsoft.com/office/drawing/2016/5/11/chartex" xmlns:cx6="http://schemas.microsoft.com/office/drawing/2016/5/12/chartex" xmlns:cx7="http://schemas.microsoft.com/office/drawing/2016/5/13/chartex" xmlns:cx8="http://schemas.microsoft.com/office/drawing/2016/5/14/chartex" xmlns:mc="http://schemas.openxmlformats.org/markup-compatibility/2006" xmlns:aink="http://schemas.microsoft.com/office/drawing/2016/ink" xmlns:am3d="http://schemas.microsoft.com/office/drawing/2017/model3d" xmlns:o="urn:schemas-microsoft-com:office:office" xmlns:oel="http://schemas.microsoft.com/office/2019/extlst" xmlns:r="http://schemas.openxmlformats.org/officeDocument/2006/relationships" xmlns:m="http://schemas.openxmlformats.org/officeDocument/2006/math" xmlns:v="urn:schemas-microsoft-com:vml" xmlns:wp14="http://schemas.microsoft.com/office/word/2010/wordprocessingDrawing" xmlns:wp="http://schemas.openxmlformats.org/drawingml/2006/wordprocessingDrawing" xmlns:w10="urn:schemas-microsoft-com:office:word" xmlns:w="http://schemas.openxmlformats.org/wordprocessingml/2006/main" xmlns:w14="http://schemas.microsoft.com/office/word/2010/wordml" xmlns:w15="http://schemas.microsoft.com/office/word/2012/wordml" xmlns:w16cex="http://schemas.microsoft.com/office/word/2018/wordml/cex" xmlns:w16cid="http://schemas.microsoft.com/office/word/2016/wordml/cid" xmlns:w16="http://schemas.microsoft.com/office/word/2018/wordml" xmlns:w16sdtdh="http://schemas.microsoft.com/office/word/2020/wordml/sdtdatahash" xmlns:w16se="http://schemas.microsoft.com/office/word/2015/wordml/symex" xmlns:wpg="http://schemas.microsoft.com/office/word/2010/wordprocessingGroup" xmlns:wpi="http://schemas.microsoft.com/office/word/2010/wordprocessingInk" xmlns:wne="http://schemas.microsoft.com/office/word/2006/wordml" xmlns:wps="http://schemas.microsoft.com/office/word/2010/wordprocessingShape" mc:Ignorable="w14 w15 w16se w16cid w16 w16cex w16sdtdh wp14">
+<w:document xmlns:wpc="http://schemas.microsoft.com/office/word/2010/wordprocessingCanvas" xmlns:cx="http://schemas.microsoft.com/office/drawing/2014/chartex" xmlns:cx1="http://schemas.microsoft.com/office/drawing/2015/9/8/chartex" xmlns:cx2="http://schemas.microsoft.com/office/drawing/2015/10/21/chartex" xmlns:cx3="http://schemas.microsoft.com/office/drawing/2016/5/9/chartex" xmlns:cx4="http://schemas.microsoft.com/office/drawing/2016/5/10/chartex" xmlns:cx5="http://schemas.microsoft.com/office/drawing/2016/5/11/chartex" xmlns:cx6="http://schemas.microsoft.com/office/drawing/2016/5/12/chartex" xmlns:cx7="http://schemas.microsoft.com/office/drawing/2016/5/13/chartex" xmlns:cx8="http://schemas.microsoft.com/office/drawing/2016/5/14/chartex" xmlns:mc="http://schemas.openxmlformats.org/markup-compatibility/2006" xmlns:aink="http://schemas.microsoft.com/office/drawing/2016/ink" xmlns:am3d="http://schemas.microsoft.com/office/drawing/2017/model3d" xmlns:o="urn:schemas-microsoft-com:office:office" xmlns:oel="http://schemas.microsoft.com/office/2019/extlst" xmlns:r="http://schemas.openxmlformats.org/officeDocument/2006/relationships" xmlns:m="http://schemas.openxmlformats.org/officeDocument/2006/math" xmlns:v="urn:schemas-microsoft-com:vml" xmlns:wp14="http://schemas.microsoft.com/office/word/2010/wordprocessingDrawing" xmlns:wp="http://schemas.openxmlformats.org/drawingml/2006/wordprocessingDrawing" xmlns:w10="urn:schemas-microsoft-com:office:word" xmlns:w="http://schemas.openxmlformats.org/wordprocessingml/2006/main" xmlns:w14="http://schemas.microsoft.com/office/word/2010/wordml" xmlns:w15="http://schemas.microsoft.com/office/word/2012/wordml" xmlns:w16cex="http://schemas.microsoft.com/office/word/2018/wordml/cex" xmlns:w16cid="http://schemas.microsoft.com/office/word/2016/wordml/cid" xmlns:w16="http://schemas.microsoft.com/office/word/2018/wordml" xmlns:w16du="http://schemas.microsoft.com/office/word/2023/wordml/word16du" xmlns:w16sdtdh="http://schemas.microsoft.com/office/word/2020/wordml/sdtdatahash" xmlns:w16sdtfl="http://schemas.microsoft.com/office/word/2024/wordml/sdtformatlock" xmlns:w16se="http://schemas.microsoft.com/office/word/2015/wordml/symex" xmlns:wpg="http://schemas.microsoft.com/office/word/2010/wordprocessingGroup" xmlns:wpi="http://schemas.microsoft.com/office/word/2010/wordprocessingInk" xmlns:wne="http://schemas.microsoft.com/office/word/2006/wordml" xmlns:wps="http://schemas.microsoft.com/office/word/2010/wordprocessingShape" mc:Ignorable="w14 w15 w16se w16cid w16 w16cex w16sdtdh w16sdtfl w16du wp14">
   <w:body>
     <w:p>
       <w:pPr>
@@ -147,23 +147,7 @@
           <w:sz w:val="24"/>
           <w:szCs w:val="24"/>
         </w:rPr>
-        <w:t>39Л-3</w:t>
-      </w:r>
-      <w:r>
-        <w:rPr>
-          <w:rFonts w:ascii="Times New Roman" w:hAnsi="Times New Roman" w:cs="Times New Roman"/>
-          <w:sz w:val="24"/>
-          <w:szCs w:val="24"/>
-        </w:rPr>
-        <w:t xml:space="preserve">, </w:t>
-      </w:r>
-      <w:r>
-        <w:rPr>
-          <w:rFonts w:ascii="Times New Roman" w:hAnsi="Times New Roman" w:cs="Times New Roman"/>
-          <w:sz w:val="24"/>
-          <w:szCs w:val="24"/>
-        </w:rPr>
-        <w:t>224025</w:t>
+        <w:t>39Л/1, 224701</w:t>
       </w:r>
       <w:r>
         <w:rPr>
@@ -489,7 +473,6 @@
         </w:rPr>
         <w:t xml:space="preserve"> «</w:t>
       </w:r>
-      <w:proofErr w:type="spellStart"/>
       <w:r>
         <w:rPr>
           <w:rFonts w:ascii="Times New Roman" w:hAnsi="Times New Roman" w:cs="Times New Roman"/>
@@ -512,16 +495,7 @@
           <w:sz w:val="24"/>
           <w:szCs w:val="24"/>
         </w:rPr>
-        <w:t>анк</w:t>
-      </w:r>
-      <w:proofErr w:type="spellEnd"/>
-      <w:r>
-        <w:rPr>
-          <w:rFonts w:ascii="Times New Roman" w:hAnsi="Times New Roman" w:cs="Times New Roman"/>
-          <w:sz w:val="24"/>
-          <w:szCs w:val="24"/>
-        </w:rPr>
-        <w:t>»</w:t>
+        <w:t>анк»</w:t>
       </w:r>
     </w:p>
     <w:p>
@@ -781,7 +755,6 @@
         </w:rPr>
         <w:t xml:space="preserve">адрес электронной почты </w:t>
       </w:r>
-      <w:proofErr w:type="spellStart"/>
       <w:r>
         <w:rPr>
           <w:rFonts w:ascii="Times New Roman" w:hAnsi="Times New Roman" w:cs="Times New Roman"/>
@@ -791,7 +764,6 @@
         </w:rPr>
         <w:t>mailbrest</w:t>
       </w:r>
-      <w:proofErr w:type="spellEnd"/>
       <w:r>
         <w:rPr>
           <w:rFonts w:ascii="Times New Roman" w:hAnsi="Times New Roman" w:cs="Times New Roman"/>
@@ -1190,17 +1162,16 @@
           <w:sz w:val="24"/>
           <w:szCs w:val="24"/>
         </w:rPr>
+        <w:t xml:space="preserve"> в</w:t>
+      </w:r>
+      <w:r>
+        <w:rPr>
+          <w:rFonts w:ascii="Times New Roman" w:hAnsi="Times New Roman" w:cs="Times New Roman"/>
+          <w:sz w:val="24"/>
+          <w:szCs w:val="24"/>
+        </w:rPr>
         <w:t xml:space="preserve"> </w:t>
       </w:r>
-      <w:proofErr w:type="gramStart"/>
-      <w:r>
-        <w:rPr>
-          <w:rFonts w:ascii="Times New Roman" w:hAnsi="Times New Roman" w:cs="Times New Roman"/>
-          <w:sz w:val="24"/>
-          <w:szCs w:val="24"/>
-        </w:rPr>
-        <w:t>в</w:t>
-      </w:r>
       <w:r>
         <w:rPr>
           <w:rFonts w:ascii="Times New Roman" w:hAnsi="Times New Roman" w:cs="Times New Roman"/>
@@ -1223,24 +1194,7 @@
           <w:sz w:val="24"/>
           <w:szCs w:val="24"/>
         </w:rPr>
-        <w:t xml:space="preserve"> </w:t>
-      </w:r>
-      <w:r>
-        <w:rPr>
-          <w:rFonts w:ascii="Times New Roman" w:hAnsi="Times New Roman" w:cs="Times New Roman"/>
-          <w:sz w:val="24"/>
-          <w:szCs w:val="24"/>
-        </w:rPr>
-        <w:t>согласно</w:t>
-      </w:r>
-      <w:proofErr w:type="gramEnd"/>
-      <w:r>
-        <w:rPr>
-          <w:rFonts w:ascii="Times New Roman" w:hAnsi="Times New Roman" w:cs="Times New Roman"/>
-          <w:sz w:val="24"/>
-          <w:szCs w:val="24"/>
-        </w:rPr>
-        <w:t xml:space="preserve"> перечню объектов выполнения работ</w:t>
+        <w:t>согласно перечню объектов выполнения работ</w:t>
       </w:r>
     </w:p>
     <w:p>
@@ -1480,23 +1434,13 @@
       <w:bookmarkEnd w:id="15"/>
       <w:bookmarkEnd w:id="16"/>
       <w:bookmarkEnd w:id="17"/>
-      <w:proofErr w:type="gramStart"/>
-      <w:r>
-        <w:rPr>
-          <w:rFonts w:ascii="Times New Roman" w:hAnsi="Times New Roman" w:cs="Times New Roman"/>
-          <w:sz w:val="20"/>
-          <w:szCs w:val="20"/>
-        </w:rPr>
-        <w:t>соответствие</w:t>
-      </w:r>
-      <w:proofErr w:type="gramEnd"/>
-      <w:r>
-        <w:rPr>
-          <w:rFonts w:ascii="Times New Roman" w:hAnsi="Times New Roman" w:cs="Times New Roman"/>
-          <w:sz w:val="20"/>
-          <w:szCs w:val="20"/>
-        </w:rPr>
-        <w:t xml:space="preserve"> которым планируется провести сертификацию)</w:t>
+      <w:r>
+        <w:rPr>
+          <w:rFonts w:ascii="Times New Roman" w:hAnsi="Times New Roman" w:cs="Times New Roman"/>
+          <w:sz w:val="20"/>
+          <w:szCs w:val="20"/>
+        </w:rPr>
+        <w:t>соответствие которым планируется провести сертификацию)</w:t>
       </w:r>
     </w:p>
     <w:bookmarkEnd w:id="18"/>
@@ -1780,7 +1724,6 @@
           <w:szCs w:val="24"/>
         </w:rPr>
       </w:pPr>
-      <w:proofErr w:type="gramStart"/>
       <w:r>
         <w:rPr>
           <w:rFonts w:ascii="Times New Roman" w:hAnsi="Times New Roman" w:cs="Times New Roman"/>
@@ -1813,7 +1756,6 @@
         </w:rPr>
         <w:t xml:space="preserve"> </w:t>
       </w:r>
-      <w:proofErr w:type="gramEnd"/>
       <w:r>
         <w:rPr>
           <w:rFonts w:ascii="Times New Roman" w:hAnsi="Times New Roman" w:cs="Times New Roman"/>
@@ -2047,7 +1989,6 @@
         </w:rPr>
         <w:tab/>
       </w:r>
-      <w:proofErr w:type="spellStart"/>
       <w:r>
         <w:rPr>
           <w:rFonts w:ascii="Times New Roman" w:hAnsi="Times New Roman" w:cs="Times New Roman"/>
@@ -2056,7 +1997,6 @@
         </w:rPr>
         <w:t>И.И.Иванов</w:t>
       </w:r>
-      <w:proofErr w:type="spellEnd"/>
     </w:p>
     <w:p>
       <w:pPr>
@@ -2207,17 +2147,8 @@
           <w:szCs w:val="24"/>
         </w:rPr>
         <w:tab/>
-      </w:r>
-      <w:proofErr w:type="spellStart"/>
-      <w:r>
-        <w:rPr>
-          <w:rFonts w:ascii="Times New Roman" w:hAnsi="Times New Roman" w:cs="Times New Roman"/>
-          <w:sz w:val="24"/>
-          <w:szCs w:val="24"/>
-        </w:rPr>
         <w:t>И.С.Петрова</w:t>
       </w:r>
-      <w:proofErr w:type="spellEnd"/>
     </w:p>
     <w:p>
       <w:pPr>
@@ -2340,25 +2271,7 @@
           <w:sz w:val="24"/>
           <w:szCs w:val="24"/>
         </w:rPr>
-        <w:t>Анатолий Борисович Петров, +375291234567 (</w:t>
-      </w:r>
-      <w:proofErr w:type="spellStart"/>
-      <w:r>
-        <w:rPr>
-          <w:rFonts w:ascii="Times New Roman" w:hAnsi="Times New Roman" w:cs="Times New Roman"/>
-          <w:sz w:val="24"/>
-          <w:szCs w:val="24"/>
-        </w:rPr>
-        <w:t>мтс</w:t>
-      </w:r>
-      <w:proofErr w:type="spellEnd"/>
-      <w:r>
-        <w:rPr>
-          <w:rFonts w:ascii="Times New Roman" w:hAnsi="Times New Roman" w:cs="Times New Roman"/>
-          <w:sz w:val="24"/>
-          <w:szCs w:val="24"/>
-        </w:rPr>
-        <w:t>)</w:t>
+        <w:t>Анатолий Борисович Петров, +375291234567 (мтс)</w:t>
       </w:r>
     </w:p>
     <w:p>
@@ -2578,7 +2491,7 @@
 </file>
 
 <file path=word/numbering.xml><?xml version="1.0" encoding="utf-8"?>
-<w:numbering xmlns:wpc="http://schemas.microsoft.com/office/word/2010/wordprocessingCanvas" xmlns:cx="http://schemas.microsoft.com/office/drawing/2014/chartex" xmlns:cx1="http://schemas.microsoft.com/office/drawing/2015/9/8/chartex" xmlns:cx2="http://schemas.microsoft.com/office/drawing/2015/10/21/chartex" xmlns:cx3="http://schemas.microsoft.com/office/drawing/2016/5/9/chartex" xmlns:cx4="http://schemas.microsoft.com/office/drawing/2016/5/10/chartex" xmlns:cx5="http://schemas.microsoft.com/office/drawing/2016/5/11/chartex" xmlns:cx6="http://schemas.microsoft.com/office/drawing/2016/5/12/chartex" xmlns:cx7="http://schemas.microsoft.com/office/drawing/2016/5/13/chartex" xmlns:cx8="http://schemas.microsoft.com/office/drawing/2016/5/14/chartex" xmlns:mc="http://schemas.openxmlformats.org/markup-compatibility/2006" xmlns:aink="http://schemas.microsoft.com/office/drawing/2016/ink" xmlns:am3d="http://schemas.microsoft.com/office/drawing/2017/model3d" xmlns:o="urn:schemas-microsoft-com:office:office" xmlns:oel="http://schemas.microsoft.com/office/2019/extlst" xmlns:r="http://schemas.openxmlformats.org/officeDocument/2006/relationships" xmlns:m="http://schemas.openxmlformats.org/officeDocument/2006/math" xmlns:v="urn:schemas-microsoft-com:vml" xmlns:wp14="http://schemas.microsoft.com/office/word/2010/wordprocessingDrawing" xmlns:wp="http://schemas.openxmlformats.org/drawingml/2006/wordprocessingDrawing" xmlns:w10="urn:schemas-microsoft-com:office:word" xmlns:w="http://schemas.openxmlformats.org/wordprocessingml/2006/main" xmlns:w14="http://schemas.microsoft.com/office/word/2010/wordml" xmlns:w15="http://schemas.microsoft.com/office/word/2012/wordml" xmlns:w16cex="http://schemas.microsoft.com/office/word/2018/wordml/cex" xmlns:w16cid="http://schemas.microsoft.com/office/word/2016/wordml/cid" xmlns:w16="http://schemas.microsoft.com/office/word/2018/wordml" xmlns:w16sdtdh="http://schemas.microsoft.com/office/word/2020/wordml/sdtdatahash" xmlns:w16se="http://schemas.microsoft.com/office/word/2015/wordml/symex" xmlns:wpg="http://schemas.microsoft.com/office/word/2010/wordprocessingGroup" xmlns:wpi="http://schemas.microsoft.com/office/word/2010/wordprocessingInk" xmlns:wne="http://schemas.microsoft.com/office/word/2006/wordml" xmlns:wps="http://schemas.microsoft.com/office/word/2010/wordprocessingShape" mc:Ignorable="w14 w15 w16se w16cid w16 w16cex w16sdtdh wp14">
+<w:numbering xmlns:wpc="http://schemas.microsoft.com/office/word/2010/wordprocessingCanvas" xmlns:cx="http://schemas.microsoft.com/office/drawing/2014/chartex" xmlns:cx1="http://schemas.microsoft.com/office/drawing/2015/9/8/chartex" xmlns:cx2="http://schemas.microsoft.com/office/drawing/2015/10/21/chartex" xmlns:cx3="http://schemas.microsoft.com/office/drawing/2016/5/9/chartex" xmlns:cx4="http://schemas.microsoft.com/office/drawing/2016/5/10/chartex" xmlns:cx5="http://schemas.microsoft.com/office/drawing/2016/5/11/chartex" xmlns:cx6="http://schemas.microsoft.com/office/drawing/2016/5/12/chartex" xmlns:cx7="http://schemas.microsoft.com/office/drawing/2016/5/13/chartex" xmlns:cx8="http://schemas.microsoft.com/office/drawing/2016/5/14/chartex" xmlns:mc="http://schemas.openxmlformats.org/markup-compatibility/2006" xmlns:aink="http://schemas.microsoft.com/office/drawing/2016/ink" xmlns:am3d="http://schemas.microsoft.com/office/drawing/2017/model3d" xmlns:o="urn:schemas-microsoft-com:office:office" xmlns:oel="http://schemas.microsoft.com/office/2019/extlst" xmlns:r="http://schemas.openxmlformats.org/officeDocument/2006/relationships" xmlns:m="http://schemas.openxmlformats.org/officeDocument/2006/math" xmlns:v="urn:schemas-microsoft-com:vml" xmlns:wp14="http://schemas.microsoft.com/office/word/2010/wordprocessingDrawing" xmlns:wp="http://schemas.openxmlformats.org/drawingml/2006/wordprocessingDrawing" xmlns:w10="urn:schemas-microsoft-com:office:word" xmlns:w="http://schemas.openxmlformats.org/wordprocessingml/2006/main" xmlns:w14="http://schemas.microsoft.com/office/word/2010/wordml" xmlns:w15="http://schemas.microsoft.com/office/word/2012/wordml" xmlns:w16cex="http://schemas.microsoft.com/office/word/2018/wordml/cex" xmlns:w16cid="http://schemas.microsoft.com/office/word/2016/wordml/cid" xmlns:w16="http://schemas.microsoft.com/office/word/2018/wordml" xmlns:w16du="http://schemas.microsoft.com/office/word/2023/wordml/word16du" xmlns:w16sdtdh="http://schemas.microsoft.com/office/word/2020/wordml/sdtdatahash" xmlns:w16sdtfl="http://schemas.microsoft.com/office/word/2024/wordml/sdtformatlock" xmlns:w16se="http://schemas.microsoft.com/office/word/2015/wordml/symex" xmlns:wpg="http://schemas.microsoft.com/office/word/2010/wordprocessingGroup" xmlns:wpi="http://schemas.microsoft.com/office/word/2010/wordprocessingInk" xmlns:wne="http://schemas.microsoft.com/office/word/2006/wordml" xmlns:wps="http://schemas.microsoft.com/office/word/2010/wordprocessingShape" mc:Ignorable="w14 w15 w16se w16cid w16 w16cex w16sdtdh w16sdtfl w16du wp14">
   <w:abstractNum w:abstractNumId="0" w15:restartNumberingAfterBreak="0">
     <w:nsid w:val="4E177D91"/>
     <w:multiLevelType w:val="hybridMultilevel"/>
@@ -2700,7 +2613,7 @@
 </file>
 
 <file path=word/styles.xml><?xml version="1.0" encoding="utf-8"?>
-<w:styles xmlns:mc="http://schemas.openxmlformats.org/markup-compatibility/2006" xmlns:r="http://schemas.openxmlformats.org/officeDocument/2006/relationships" xmlns:w="http://schemas.openxmlformats.org/wordprocessingml/2006/main" xmlns:w14="http://schemas.microsoft.com/office/word/2010/wordml" xmlns:w15="http://schemas.microsoft.com/office/word/2012/wordml" xmlns:w16cex="http://schemas.microsoft.com/office/word/2018/wordml/cex" xmlns:w16cid="http://schemas.microsoft.com/office/word/2016/wordml/cid" xmlns:w16="http://schemas.microsoft.com/office/word/2018/wordml" xmlns:w16sdtdh="http://schemas.microsoft.com/office/word/2020/wordml/sdtdatahash" xmlns:w16se="http://schemas.microsoft.com/office/word/2015/wordml/symex" mc:Ignorable="w14 w15 w16se w16cid w16 w16cex w16sdtdh">
+<w:styles xmlns:mc="http://schemas.openxmlformats.org/markup-compatibility/2006" xmlns:r="http://schemas.openxmlformats.org/officeDocument/2006/relationships" xmlns:w="http://schemas.openxmlformats.org/wordprocessingml/2006/main" xmlns:w14="http://schemas.microsoft.com/office/word/2010/wordml" xmlns:w15="http://schemas.microsoft.com/office/word/2012/wordml" xmlns:w16cex="http://schemas.microsoft.com/office/word/2018/wordml/cex" xmlns:w16cid="http://schemas.microsoft.com/office/word/2016/wordml/cid" xmlns:w16="http://schemas.microsoft.com/office/word/2018/wordml" xmlns:w16du="http://schemas.microsoft.com/office/word/2023/wordml/word16du" xmlns:w16sdtdh="http://schemas.microsoft.com/office/word/2020/wordml/sdtdatahash" xmlns:w16sdtfl="http://schemas.microsoft.com/office/word/2024/wordml/sdtformatlock" xmlns:w16se="http://schemas.microsoft.com/office/word/2015/wordml/symex" mc:Ignorable="w14 w15 w16se w16cid w16 w16cex w16sdtdh w16sdtfl w16du">
   <w:docDefaults>
     <w:rPrDefault>
       <w:rPr>

</xml_diff>